<commit_message>
doxumentacion de promts, nuevos sonidos de inicio y lluvia
</commit_message>
<xml_diff>
--- a/Courier_quest/Proyecto Courier Quest - Documentacion.docx
+++ b/Courier_quest/Proyecto Courier Quest - Documentacion.docx
@@ -145,15 +145,7 @@
       </w:r>
       <w:proofErr w:type="spellEnd"/>
       <w:r>
-        <w:t xml:space="preserve"> (a la hora de la entrega, solamente deben proporcionar el </w:t>
-      </w:r>
-      <w:proofErr w:type="gramStart"/>
-      <w:r>
-        <w:t>link</w:t>
-      </w:r>
-      <w:proofErr w:type="gramEnd"/>
-      <w:r>
-        <w:t xml:space="preserve"> donde está el código fuente del programa)</w:t>
+        <w:t xml:space="preserve"> (a la hora de la entrega, solamente deben proporcionar el link donde está el código fuente del programa)</w:t>
       </w:r>
       <w:r>
         <w:t>.</w:t>
@@ -549,7 +541,7 @@
           <v:shape id="_x0000_i1025" type="#_x0000_t75" style="width:92.25pt;height:40.5pt" o:ole="">
             <v:imagedata r:id="rId6" o:title=""/>
           </v:shape>
-          <o:OLEObject Type="Embed" ProgID="Package" ShapeID="_x0000_i1025" DrawAspect="Content" ObjectID="_1820585492" r:id="rId7"/>
+          <o:OLEObject Type="Embed" ProgID="Package" ShapeID="_x0000_i1025" DrawAspect="Content" ObjectID="_1820837454" r:id="rId7"/>
         </w:object>
       </w:r>
     </w:p>
@@ -592,7 +584,7 @@
           <v:shape id="_x0000_i1026" type="#_x0000_t75" style="width:75.75pt;height:49.5pt" o:ole="">
             <v:imagedata r:id="rId8" o:title=""/>
           </v:shape>
-          <o:OLEObject Type="Embed" ProgID="Package" ShapeID="_x0000_i1026" DrawAspect="Icon" ObjectID="_1820585493" r:id="rId9"/>
+          <o:OLEObject Type="Embed" ProgID="Package" ShapeID="_x0000_i1026" DrawAspect="Icon" ObjectID="_1820837455" r:id="rId9"/>
         </w:object>
       </w:r>
     </w:p>
@@ -622,6 +614,61 @@
       <w:proofErr w:type="spellEnd"/>
       <w:r>
         <w:t xml:space="preserve"> y una breve explicación del uso)</w:t>
+      </w:r>
+    </w:p>
+    <w:p>
+      <w:pPr>
+        <w:jc w:val="both"/>
+      </w:pPr>
+      <w:r>
+        <w:drawing>
+          <wp:inline distT="0" distB="0" distL="0" distR="0" wp14:anchorId="673C0C24" wp14:editId="661B29A9">
+            <wp:extent cx="5612130" cy="2875280"/>
+            <wp:effectExtent l="0" t="0" r="7620" b="1270"/>
+            <wp:docPr id="996846361" name="Imagen 1"/>
+            <wp:cNvGraphicFramePr>
+              <a:graphicFrameLocks xmlns:a="http://schemas.openxmlformats.org/drawingml/2006/main" noChangeAspect="1"/>
+            </wp:cNvGraphicFramePr>
+            <a:graphic xmlns:a="http://schemas.openxmlformats.org/drawingml/2006/main">
+              <a:graphicData uri="http://schemas.openxmlformats.org/drawingml/2006/picture">
+                <pic:pic xmlns:pic="http://schemas.openxmlformats.org/drawingml/2006/picture">
+                  <pic:nvPicPr>
+                    <pic:cNvPr id="996846361" name=""/>
+                    <pic:cNvPicPr/>
+                  </pic:nvPicPr>
+                  <pic:blipFill>
+                    <a:blip r:embed="rId10"/>
+                    <a:stretch>
+                      <a:fillRect/>
+                    </a:stretch>
+                  </pic:blipFill>
+                  <pic:spPr>
+                    <a:xfrm>
+                      <a:off x="0" y="0"/>
+                      <a:ext cx="5612130" cy="2875280"/>
+                    </a:xfrm>
+                    <a:prstGeom prst="rect">
+                      <a:avLst/>
+                    </a:prstGeom>
+                  </pic:spPr>
+                </pic:pic>
+              </a:graphicData>
+            </a:graphic>
+          </wp:inline>
+        </w:drawing>
+      </w:r>
+    </w:p>
+    <w:p>
+      <w:pPr>
+        <w:jc w:val="both"/>
+      </w:pPr>
+      <w:proofErr w:type="spellStart"/>
+      <w:r>
+        <w:t>Utilize</w:t>
+      </w:r>
+      <w:proofErr w:type="spellEnd"/>
+      <w:r>
+        <w:t xml:space="preserve"> esto para los bucles de sonido de los cambios climáticos luego de eso le pedí una explicación amplia del método </w:t>
       </w:r>
     </w:p>
     <w:p>
@@ -649,7 +696,7 @@
                     <pic:cNvPicPr/>
                   </pic:nvPicPr>
                   <pic:blipFill>
-                    <a:blip r:embed="rId10">
+                    <a:blip r:embed="rId11">
                       <a:extLst>
                         <a:ext uri="{28A0092B-C50C-407E-A947-70E740481C1C}">
                           <a14:useLocalDpi xmlns:a14="http://schemas.microsoft.com/office/drawing/2010/main" val="0"/>
@@ -695,7 +742,7 @@
                     <pic:cNvPicPr/>
                   </pic:nvPicPr>
                   <pic:blipFill>
-                    <a:blip r:embed="rId11">
+                    <a:blip r:embed="rId12">
                       <a:extLst>
                         <a:ext uri="{28A0092B-C50C-407E-A947-70E740481C1C}">
                           <a14:useLocalDpi xmlns:a14="http://schemas.microsoft.com/office/drawing/2010/main" val="0"/>

</xml_diff>